<commit_message>
-added restaurant detail API documentation
</commit_message>
<xml_diff>
--- a/API description.docx
+++ b/API description.docx
@@ -820,6 +820,735 @@
         </w:rPr>
         <w:t>Note: At least any single parameter must be passed in the web service. The result will be as per the query parameter passed through.</w:t>
       </w:r>
+    </w:p>
+    <w:p/>
+    <w:p>
+      <w:pPr>
+        <w:pStyle w:val="ListParagraph"/>
+        <w:numPr>
+          <w:ilvl w:val="0"/>
+          <w:numId w:val="1"/>
+        </w:numPr>
+      </w:pPr>
+      <w:r>
+        <w:lastRenderedPageBreak/>
+        <w:t xml:space="preserve">Get single restaurant details </w:t>
+      </w:r>
+    </w:p>
+    <w:p>
+      <w:hyperlink r:id="rId9" w:history="1">
+        <w:r>
+          <w:rPr>
+            <w:rStyle w:val="Hyperlink"/>
+          </w:rPr>
+          <w:t>http://localhost:8080/restaurantreserve/getrestaurantdetail/get?resid=1</w:t>
+        </w:r>
+      </w:hyperlink>
+    </w:p>
+    <w:p/>
+    <w:tbl>
+      <w:tblPr>
+        <w:tblStyle w:val="TableGrid"/>
+        <w:tblW w:w="0" w:type="auto"/>
+        <w:tblLook w:val="04A0" w:firstRow="1" w:lastRow="0" w:firstColumn="1" w:lastColumn="0" w:noHBand="0" w:noVBand="1"/>
+      </w:tblPr>
+      <w:tblGrid>
+        <w:gridCol w:w="1908"/>
+        <w:gridCol w:w="2430"/>
+        <w:gridCol w:w="5238"/>
+      </w:tblGrid>
+      <w:tr>
+        <w:tc>
+          <w:tcPr>
+            <w:tcW w:w="1908" w:type="dxa"/>
+          </w:tcPr>
+          <w:p>
+            <w:pPr>
+              <w:rPr>
+                <w:b/>
+              </w:rPr>
+            </w:pPr>
+            <w:r>
+              <w:rPr>
+                <w:b/>
+              </w:rPr>
+              <w:t>Query name</w:t>
+            </w:r>
+          </w:p>
+        </w:tc>
+        <w:tc>
+          <w:tcPr>
+            <w:tcW w:w="2430" w:type="dxa"/>
+          </w:tcPr>
+          <w:p>
+            <w:pPr>
+              <w:rPr>
+                <w:b/>
+              </w:rPr>
+            </w:pPr>
+            <w:r>
+              <w:rPr>
+                <w:b/>
+              </w:rPr>
+              <w:t>Data type</w:t>
+            </w:r>
+          </w:p>
+        </w:tc>
+        <w:tc>
+          <w:tcPr>
+            <w:tcW w:w="5238" w:type="dxa"/>
+          </w:tcPr>
+          <w:p>
+            <w:pPr>
+              <w:rPr>
+                <w:b/>
+              </w:rPr>
+            </w:pPr>
+            <w:r>
+              <w:rPr>
+                <w:b/>
+              </w:rPr>
+              <w:t>Description</w:t>
+            </w:r>
+          </w:p>
+        </w:tc>
+      </w:tr>
+      <w:tr>
+        <w:tc>
+          <w:tcPr>
+            <w:tcW w:w="1908" w:type="dxa"/>
+          </w:tcPr>
+          <w:p>
+            <w:proofErr w:type="spellStart"/>
+            <w:r>
+              <w:t>resid</w:t>
+            </w:r>
+            <w:proofErr w:type="spellEnd"/>
+          </w:p>
+        </w:tc>
+        <w:tc>
+          <w:tcPr>
+            <w:tcW w:w="2430" w:type="dxa"/>
+          </w:tcPr>
+          <w:p>
+            <w:r>
+              <w:t>INT</w:t>
+            </w:r>
+          </w:p>
+        </w:tc>
+        <w:tc>
+          <w:tcPr>
+            <w:tcW w:w="5238" w:type="dxa"/>
+          </w:tcPr>
+          <w:p>
+            <w:r>
+              <w:t xml:space="preserve">Id of restaurant which you received from the restaurant search </w:t>
+            </w:r>
+            <w:proofErr w:type="spellStart"/>
+            <w:r>
+              <w:t>i.e</w:t>
+            </w:r>
+            <w:proofErr w:type="spellEnd"/>
+            <w:r>
+              <w:t xml:space="preserve"> 1</w:t>
+            </w:r>
+          </w:p>
+        </w:tc>
+      </w:tr>
+    </w:tbl>
+    <w:p/>
+    <w:p>
+      <w:r>
+        <w:t>Get parameters:</w:t>
+      </w:r>
+    </w:p>
+    <w:tbl>
+      <w:tblPr>
+        <w:tblStyle w:val="TableGrid"/>
+        <w:tblW w:w="0" w:type="auto"/>
+        <w:tblLook w:val="04A0" w:firstRow="1" w:lastRow="0" w:firstColumn="1" w:lastColumn="0" w:noHBand="0" w:noVBand="1"/>
+      </w:tblPr>
+      <w:tblGrid>
+        <w:gridCol w:w="2415"/>
+        <w:gridCol w:w="2338"/>
+        <w:gridCol w:w="4823"/>
+      </w:tblGrid>
+      <w:tr>
+        <w:tc>
+          <w:tcPr>
+            <w:tcW w:w="2415" w:type="dxa"/>
+          </w:tcPr>
+          <w:p>
+            <w:pPr>
+              <w:rPr>
+                <w:b/>
+              </w:rPr>
+            </w:pPr>
+            <w:r>
+              <w:rPr>
+                <w:b/>
+              </w:rPr>
+              <w:t>Column name</w:t>
+            </w:r>
+          </w:p>
+        </w:tc>
+        <w:tc>
+          <w:tcPr>
+            <w:tcW w:w="2338" w:type="dxa"/>
+          </w:tcPr>
+          <w:p>
+            <w:pPr>
+              <w:rPr>
+                <w:b/>
+              </w:rPr>
+            </w:pPr>
+            <w:r>
+              <w:rPr>
+                <w:b/>
+              </w:rPr>
+              <w:t>Data type</w:t>
+            </w:r>
+          </w:p>
+        </w:tc>
+        <w:tc>
+          <w:tcPr>
+            <w:tcW w:w="4823" w:type="dxa"/>
+          </w:tcPr>
+          <w:p>
+            <w:pPr>
+              <w:rPr>
+                <w:b/>
+              </w:rPr>
+            </w:pPr>
+            <w:r>
+              <w:rPr>
+                <w:b/>
+              </w:rPr>
+              <w:t>Description</w:t>
+            </w:r>
+          </w:p>
+        </w:tc>
+      </w:tr>
+      <w:tr>
+        <w:tc>
+          <w:tcPr>
+            <w:tcW w:w="2415" w:type="dxa"/>
+          </w:tcPr>
+          <w:p>
+            <w:proofErr w:type="spellStart"/>
+            <w:r>
+              <w:t>R_name</w:t>
+            </w:r>
+            <w:proofErr w:type="spellEnd"/>
+          </w:p>
+        </w:tc>
+        <w:tc>
+          <w:tcPr>
+            <w:tcW w:w="2338" w:type="dxa"/>
+          </w:tcPr>
+          <w:p>
+            <w:r>
+              <w:t>String(</w:t>
+            </w:r>
+            <w:proofErr w:type="spellStart"/>
+            <w:r>
+              <w:t>varchar</w:t>
+            </w:r>
+            <w:proofErr w:type="spellEnd"/>
+            <w:r>
+              <w:t>)</w:t>
+            </w:r>
+          </w:p>
+        </w:tc>
+        <w:tc>
+          <w:tcPr>
+            <w:tcW w:w="4823" w:type="dxa"/>
+          </w:tcPr>
+          <w:p>
+            <w:r>
+              <w:t>Name of restaurant</w:t>
+            </w:r>
+          </w:p>
+        </w:tc>
+      </w:tr>
+      <w:tr>
+        <w:tc>
+          <w:tcPr>
+            <w:tcW w:w="2415" w:type="dxa"/>
+          </w:tcPr>
+          <w:p>
+            <w:proofErr w:type="spellStart"/>
+            <w:r>
+              <w:t>R_</w:t>
+            </w:r>
+            <w:r>
+              <w:t>type_of_res</w:t>
+            </w:r>
+            <w:proofErr w:type="spellEnd"/>
+          </w:p>
+        </w:tc>
+        <w:tc>
+          <w:tcPr>
+            <w:tcW w:w="2338" w:type="dxa"/>
+          </w:tcPr>
+          <w:p>
+            <w:r>
+              <w:t>String(</w:t>
+            </w:r>
+            <w:proofErr w:type="spellStart"/>
+            <w:r>
+              <w:t>varchar</w:t>
+            </w:r>
+            <w:proofErr w:type="spellEnd"/>
+            <w:r>
+              <w:t>)</w:t>
+            </w:r>
+          </w:p>
+        </w:tc>
+        <w:tc>
+          <w:tcPr>
+            <w:tcW w:w="4823" w:type="dxa"/>
+          </w:tcPr>
+          <w:p>
+            <w:r>
+              <w:t xml:space="preserve">Type of restaurant i.e. </w:t>
+            </w:r>
+            <w:proofErr w:type="spellStart"/>
+            <w:r>
+              <w:t>fastfood</w:t>
+            </w:r>
+            <w:proofErr w:type="spellEnd"/>
+            <w:r>
+              <w:t>, fish</w:t>
+            </w:r>
+          </w:p>
+        </w:tc>
+      </w:tr>
+      <w:tr>
+        <w:tc>
+          <w:tcPr>
+            <w:tcW w:w="2415" w:type="dxa"/>
+          </w:tcPr>
+          <w:p>
+            <w:proofErr w:type="spellStart"/>
+            <w:r>
+              <w:t>R_</w:t>
+            </w:r>
+            <w:r>
+              <w:t>days_open_per_week</w:t>
+            </w:r>
+            <w:proofErr w:type="spellEnd"/>
+          </w:p>
+        </w:tc>
+        <w:tc>
+          <w:tcPr>
+            <w:tcW w:w="2338" w:type="dxa"/>
+          </w:tcPr>
+          <w:p>
+            <w:r>
+              <w:t>INT</w:t>
+            </w:r>
+          </w:p>
+        </w:tc>
+        <w:tc>
+          <w:tcPr>
+            <w:tcW w:w="4823" w:type="dxa"/>
+          </w:tcPr>
+          <w:p>
+            <w:r>
+              <w:t>The number of days open for business</w:t>
+            </w:r>
+          </w:p>
+        </w:tc>
+      </w:tr>
+      <w:tr>
+        <w:tc>
+          <w:tcPr>
+            <w:tcW w:w="2415" w:type="dxa"/>
+          </w:tcPr>
+          <w:p>
+            <w:proofErr w:type="spellStart"/>
+            <w:r>
+              <w:t>R_</w:t>
+            </w:r>
+            <w:r>
+              <w:t>rating</w:t>
+            </w:r>
+            <w:proofErr w:type="spellEnd"/>
+          </w:p>
+        </w:tc>
+        <w:tc>
+          <w:tcPr>
+            <w:tcW w:w="2338" w:type="dxa"/>
+          </w:tcPr>
+          <w:p>
+            <w:r>
+              <w:t>INT</w:t>
+            </w:r>
+          </w:p>
+        </w:tc>
+        <w:tc>
+          <w:tcPr>
+            <w:tcW w:w="4823" w:type="dxa"/>
+          </w:tcPr>
+          <w:p>
+            <w:r>
+              <w:t>Rating of restaurant received from the app after booking</w:t>
+            </w:r>
+          </w:p>
+        </w:tc>
+      </w:tr>
+      <w:tr>
+        <w:tc>
+          <w:tcPr>
+            <w:tcW w:w="2415" w:type="dxa"/>
+          </w:tcPr>
+          <w:p>
+            <w:proofErr w:type="spellStart"/>
+            <w:r>
+              <w:t>R_menu_iploaded</w:t>
+            </w:r>
+            <w:proofErr w:type="spellEnd"/>
+          </w:p>
+        </w:tc>
+        <w:tc>
+          <w:tcPr>
+            <w:tcW w:w="2338" w:type="dxa"/>
+          </w:tcPr>
+          <w:p>
+            <w:r>
+              <w:t>binary</w:t>
+            </w:r>
+          </w:p>
+        </w:tc>
+        <w:tc>
+          <w:tcPr>
+            <w:tcW w:w="4823" w:type="dxa"/>
+          </w:tcPr>
+          <w:p>
+            <w:r>
+              <w:t>True/false whether the menu is uploaded by admin</w:t>
+            </w:r>
+          </w:p>
+        </w:tc>
+      </w:tr>
+      <w:tr>
+        <w:tc>
+          <w:tcPr>
+            <w:tcW w:w="2415" w:type="dxa"/>
+          </w:tcPr>
+          <w:p>
+            <w:proofErr w:type="spellStart"/>
+            <w:r>
+              <w:t>R_has_special_offer</w:t>
+            </w:r>
+            <w:proofErr w:type="spellEnd"/>
+          </w:p>
+        </w:tc>
+        <w:tc>
+          <w:tcPr>
+            <w:tcW w:w="2338" w:type="dxa"/>
+          </w:tcPr>
+          <w:p>
+            <w:r>
+              <w:t>binary</w:t>
+            </w:r>
+          </w:p>
+        </w:tc>
+        <w:tc>
+          <w:tcPr>
+            <w:tcW w:w="4823" w:type="dxa"/>
+          </w:tcPr>
+          <w:p>
+            <w:r>
+              <w:t xml:space="preserve">True/false whether restaurant currently has special offer </w:t>
+            </w:r>
+            <w:proofErr w:type="spellStart"/>
+            <w:r>
+              <w:t>i.e</w:t>
+            </w:r>
+            <w:proofErr w:type="spellEnd"/>
+            <w:r>
+              <w:t xml:space="preserve"> Ramadan offer </w:t>
+            </w:r>
+            <w:proofErr w:type="spellStart"/>
+            <w:r>
+              <w:t>etc</w:t>
+            </w:r>
+            <w:proofErr w:type="spellEnd"/>
+          </w:p>
+        </w:tc>
+      </w:tr>
+      <w:tr>
+        <w:tc>
+          <w:tcPr>
+            <w:tcW w:w="2415" w:type="dxa"/>
+          </w:tcPr>
+          <w:p>
+            <w:proofErr w:type="spellStart"/>
+            <w:r>
+              <w:t>R_address</w:t>
+            </w:r>
+            <w:proofErr w:type="spellEnd"/>
+          </w:p>
+        </w:tc>
+        <w:tc>
+          <w:tcPr>
+            <w:tcW w:w="2338" w:type="dxa"/>
+          </w:tcPr>
+          <w:p>
+            <w:r>
+              <w:t>String(</w:t>
+            </w:r>
+            <w:proofErr w:type="spellStart"/>
+            <w:r>
+              <w:t>varchar</w:t>
+            </w:r>
+            <w:proofErr w:type="spellEnd"/>
+            <w:r>
+              <w:t>)</w:t>
+            </w:r>
+          </w:p>
+        </w:tc>
+        <w:tc>
+          <w:tcPr>
+            <w:tcW w:w="4823" w:type="dxa"/>
+          </w:tcPr>
+          <w:p>
+            <w:r>
+              <w:t>Street address of the restaurant</w:t>
+            </w:r>
+          </w:p>
+        </w:tc>
+      </w:tr>
+      <w:tr>
+        <w:tc>
+          <w:tcPr>
+            <w:tcW w:w="2415" w:type="dxa"/>
+          </w:tcPr>
+          <w:p>
+            <w:proofErr w:type="spellStart"/>
+            <w:r>
+              <w:t>R_area_address</w:t>
+            </w:r>
+            <w:proofErr w:type="spellEnd"/>
+          </w:p>
+        </w:tc>
+        <w:tc>
+          <w:tcPr>
+            <w:tcW w:w="2338" w:type="dxa"/>
+          </w:tcPr>
+          <w:p>
+            <w:r>
+              <w:t>String(</w:t>
+            </w:r>
+            <w:proofErr w:type="spellStart"/>
+            <w:r>
+              <w:t>varchar</w:t>
+            </w:r>
+            <w:proofErr w:type="spellEnd"/>
+            <w:r>
+              <w:t>)</w:t>
+            </w:r>
+          </w:p>
+        </w:tc>
+        <w:tc>
+          <w:tcPr>
+            <w:tcW w:w="4823" w:type="dxa"/>
+          </w:tcPr>
+          <w:p>
+            <w:r>
+              <w:t xml:space="preserve">Area location of the restaurant </w:t>
+            </w:r>
+            <w:proofErr w:type="spellStart"/>
+            <w:r>
+              <w:t>i.e</w:t>
+            </w:r>
+            <w:proofErr w:type="spellEnd"/>
+            <w:r>
+              <w:t xml:space="preserve"> </w:t>
+            </w:r>
+            <w:proofErr w:type="spellStart"/>
+            <w:r>
+              <w:t>gulsha</w:t>
+            </w:r>
+            <w:proofErr w:type="spellEnd"/>
+            <w:r>
+              <w:t xml:space="preserve"> 14</w:t>
+            </w:r>
+          </w:p>
+        </w:tc>
+      </w:tr>
+      <w:tr>
+        <w:tc>
+          <w:tcPr>
+            <w:tcW w:w="2415" w:type="dxa"/>
+          </w:tcPr>
+          <w:p>
+            <w:proofErr w:type="spellStart"/>
+            <w:r>
+              <w:t>R_email</w:t>
+            </w:r>
+            <w:proofErr w:type="spellEnd"/>
+          </w:p>
+        </w:tc>
+        <w:tc>
+          <w:tcPr>
+            <w:tcW w:w="2338" w:type="dxa"/>
+          </w:tcPr>
+          <w:p>
+            <w:r>
+              <w:t>String(</w:t>
+            </w:r>
+            <w:proofErr w:type="spellStart"/>
+            <w:r>
+              <w:t>varchar</w:t>
+            </w:r>
+            <w:proofErr w:type="spellEnd"/>
+            <w:r>
+              <w:t>)</w:t>
+            </w:r>
+          </w:p>
+        </w:tc>
+        <w:tc>
+          <w:tcPr>
+            <w:tcW w:w="4823" w:type="dxa"/>
+          </w:tcPr>
+          <w:p>
+            <w:r>
+              <w:t>Email id of the restaurant (optional)</w:t>
+            </w:r>
+          </w:p>
+        </w:tc>
+      </w:tr>
+      <w:tr>
+        <w:tc>
+          <w:tcPr>
+            <w:tcW w:w="2415" w:type="dxa"/>
+          </w:tcPr>
+          <w:p>
+            <w:proofErr w:type="spellStart"/>
+            <w:r>
+              <w:t>R_facebook_page_link</w:t>
+            </w:r>
+            <w:proofErr w:type="spellEnd"/>
+          </w:p>
+        </w:tc>
+        <w:tc>
+          <w:tcPr>
+            <w:tcW w:w="2338" w:type="dxa"/>
+          </w:tcPr>
+          <w:p>
+            <w:r>
+              <w:t>String(</w:t>
+            </w:r>
+            <w:proofErr w:type="spellStart"/>
+            <w:r>
+              <w:t>varchar</w:t>
+            </w:r>
+            <w:proofErr w:type="spellEnd"/>
+            <w:r>
+              <w:t>)</w:t>
+            </w:r>
+          </w:p>
+        </w:tc>
+        <w:tc>
+          <w:tcPr>
+            <w:tcW w:w="4823" w:type="dxa"/>
+          </w:tcPr>
+          <w:p>
+            <w:r>
+              <w:t>Facebook page of the restaurant (optional)</w:t>
+            </w:r>
+          </w:p>
+        </w:tc>
+      </w:tr>
+      <w:tr>
+        <w:tc>
+          <w:tcPr>
+            <w:tcW w:w="2415" w:type="dxa"/>
+          </w:tcPr>
+          <w:p>
+            <w:proofErr w:type="spellStart"/>
+            <w:r>
+              <w:t>R_website</w:t>
+            </w:r>
+            <w:proofErr w:type="spellEnd"/>
+          </w:p>
+        </w:tc>
+        <w:tc>
+          <w:tcPr>
+            <w:tcW w:w="2338" w:type="dxa"/>
+          </w:tcPr>
+          <w:p>
+            <w:r>
+              <w:t>String(</w:t>
+            </w:r>
+            <w:proofErr w:type="spellStart"/>
+            <w:r>
+              <w:t>varchar</w:t>
+            </w:r>
+            <w:proofErr w:type="spellEnd"/>
+            <w:r>
+              <w:t>)</w:t>
+            </w:r>
+          </w:p>
+        </w:tc>
+        <w:tc>
+          <w:tcPr>
+            <w:tcW w:w="4823" w:type="dxa"/>
+          </w:tcPr>
+          <w:p>
+            <w:r>
+              <w:t>Website of restaurant (optional)</w:t>
+            </w:r>
+          </w:p>
+        </w:tc>
+      </w:tr>
+      <w:tr>
+        <w:tc>
+          <w:tcPr>
+            <w:tcW w:w="2415" w:type="dxa"/>
+          </w:tcPr>
+          <w:p>
+            <w:proofErr w:type="spellStart"/>
+            <w:r>
+              <w:t>R_phone_number</w:t>
+            </w:r>
+            <w:proofErr w:type="spellEnd"/>
+          </w:p>
+        </w:tc>
+        <w:tc>
+          <w:tcPr>
+            <w:tcW w:w="2338" w:type="dxa"/>
+          </w:tcPr>
+          <w:p>
+            <w:r>
+              <w:t>String(</w:t>
+            </w:r>
+            <w:proofErr w:type="spellStart"/>
+            <w:r>
+              <w:t>varchar</w:t>
+            </w:r>
+            <w:proofErr w:type="spellEnd"/>
+            <w:r>
+              <w:t>)</w:t>
+            </w:r>
+          </w:p>
+        </w:tc>
+        <w:tc>
+          <w:tcPr>
+            <w:tcW w:w="4823" w:type="dxa"/>
+          </w:tcPr>
+          <w:p>
+            <w:r>
+              <w:t>Primary Contact number of the restaurant</w:t>
+            </w:r>
+          </w:p>
+        </w:tc>
+      </w:tr>
+    </w:tbl>
+    <w:p>
       <w:bookmarkStart w:id="0" w:name="_GoBack"/>
       <w:bookmarkEnd w:id="0"/>
     </w:p>

</xml_diff>

<commit_message>
- added API documentation for user booking restful WS
</commit_message>
<xml_diff>
--- a/API description.docx
+++ b/API description.docx
@@ -127,11 +127,9 @@
             <w:tcW w:w="1908" w:type="dxa"/>
           </w:tcPr>
           <w:p>
-            <w:proofErr w:type="spellStart"/>
             <w:r>
               <w:t>R_id</w:t>
             </w:r>
-            <w:proofErr w:type="spellEnd"/>
           </w:p>
         </w:tc>
         <w:tc>
@@ -161,11 +159,9 @@
             <w:tcW w:w="1908" w:type="dxa"/>
           </w:tcPr>
           <w:p>
-            <w:proofErr w:type="spellStart"/>
             <w:r>
               <w:t>R_name</w:t>
             </w:r>
-            <w:proofErr w:type="spellEnd"/>
           </w:p>
         </w:tc>
         <w:tc>
@@ -174,15 +170,7 @@
           </w:tcPr>
           <w:p>
             <w:r>
-              <w:t>String(</w:t>
-            </w:r>
-            <w:proofErr w:type="spellStart"/>
-            <w:r>
-              <w:t>varchar</w:t>
-            </w:r>
-            <w:proofErr w:type="spellEnd"/>
-            <w:r>
-              <w:t>)</w:t>
+              <w:t>String(varchar)</w:t>
             </w:r>
           </w:p>
         </w:tc>
@@ -206,11 +194,9 @@
             <w:tcW w:w="1908" w:type="dxa"/>
           </w:tcPr>
           <w:p>
-            <w:proofErr w:type="spellStart"/>
             <w:r>
               <w:t>R_address</w:t>
             </w:r>
-            <w:proofErr w:type="spellEnd"/>
           </w:p>
         </w:tc>
         <w:tc>
@@ -219,15 +205,7 @@
           </w:tcPr>
           <w:p>
             <w:r>
-              <w:t>String(</w:t>
-            </w:r>
-            <w:proofErr w:type="spellStart"/>
-            <w:r>
-              <w:t>varchar</w:t>
-            </w:r>
-            <w:proofErr w:type="spellEnd"/>
-            <w:r>
-              <w:t>)</w:t>
+              <w:t>String(varchar)</w:t>
             </w:r>
           </w:p>
         </w:tc>
@@ -254,11 +232,9 @@
             <w:tcW w:w="1908" w:type="dxa"/>
           </w:tcPr>
           <w:p>
-            <w:proofErr w:type="spellStart"/>
             <w:r>
               <w:t>R_phone_number</w:t>
             </w:r>
-            <w:proofErr w:type="spellEnd"/>
           </w:p>
         </w:tc>
         <w:tc>
@@ -267,15 +243,7 @@
           </w:tcPr>
           <w:p>
             <w:r>
-              <w:t>String(</w:t>
-            </w:r>
-            <w:proofErr w:type="spellStart"/>
-            <w:r>
-              <w:t>varchar</w:t>
-            </w:r>
-            <w:proofErr w:type="spellEnd"/>
-            <w:r>
-              <w:t>)</w:t>
+              <w:t>String(varchar)</w:t>
             </w:r>
           </w:p>
         </w:tc>
@@ -398,11 +366,9 @@
             <w:tcW w:w="1908" w:type="dxa"/>
           </w:tcPr>
           <w:p>
-            <w:proofErr w:type="spellStart"/>
             <w:r>
               <w:t>typeofres</w:t>
             </w:r>
-            <w:proofErr w:type="spellEnd"/>
           </w:p>
         </w:tc>
         <w:tc>
@@ -421,32 +387,11 @@
           </w:tcPr>
           <w:p>
             <w:r>
-              <w:t xml:space="preserve">Type of restaurant </w:t>
-            </w:r>
-            <w:proofErr w:type="spellStart"/>
-            <w:r>
-              <w:t>i.e</w:t>
-            </w:r>
-            <w:proofErr w:type="spellEnd"/>
-            <w:r>
-              <w:t xml:space="preserve"> </w:t>
-            </w:r>
-            <w:proofErr w:type="spellStart"/>
-            <w:r>
-              <w:t>fastfood</w:t>
-            </w:r>
-            <w:proofErr w:type="spellEnd"/>
-            <w:r>
-              <w:t xml:space="preserve"> or fish</w:t>
-            </w:r>
-            <w:r>
-              <w:t xml:space="preserve"> </w:t>
-            </w:r>
-            <w:proofErr w:type="spellStart"/>
-            <w:r>
-              <w:t>etc</w:t>
-            </w:r>
-            <w:proofErr w:type="spellEnd"/>
+              <w:t>Type of restaurant i.e fastfood or fish</w:t>
+            </w:r>
+            <w:r>
+              <w:t xml:space="preserve"> etc</w:t>
+            </w:r>
           </w:p>
         </w:tc>
       </w:tr>
@@ -456,11 +401,9 @@
             <w:tcW w:w="1908" w:type="dxa"/>
           </w:tcPr>
           <w:p>
-            <w:proofErr w:type="spellStart"/>
             <w:r>
               <w:t>nameofres</w:t>
             </w:r>
-            <w:proofErr w:type="spellEnd"/>
           </w:p>
         </w:tc>
         <w:tc>
@@ -481,35 +424,12 @@
             <w:r>
               <w:t xml:space="preserve">Name of the restaurant </w:t>
             </w:r>
-            <w:proofErr w:type="spellStart"/>
-            <w:r>
-              <w:t>i.e</w:t>
-            </w:r>
-            <w:proofErr w:type="spellEnd"/>
-            <w:r>
-              <w:t xml:space="preserve"> </w:t>
-            </w:r>
-            <w:proofErr w:type="spellStart"/>
-            <w:r>
-              <w:t>kfc</w:t>
-            </w:r>
-            <w:proofErr w:type="spellEnd"/>
-            <w:r>
-              <w:t xml:space="preserve">, </w:t>
-            </w:r>
-            <w:proofErr w:type="spellStart"/>
-            <w:r>
-              <w:t>mehboob</w:t>
-            </w:r>
-            <w:proofErr w:type="spellEnd"/>
-            <w:r>
-              <w:t xml:space="preserve"> fish corner </w:t>
-            </w:r>
-            <w:proofErr w:type="spellStart"/>
-            <w:r>
-              <w:t>etc</w:t>
-            </w:r>
-            <w:proofErr w:type="spellEnd"/>
+            <w:r>
+              <w:t xml:space="preserve">i.e kfc, </w:t>
+            </w:r>
+            <w:r>
+              <w:t>mehboob fish corner etc</w:t>
+            </w:r>
           </w:p>
         </w:tc>
       </w:tr>
@@ -519,11 +439,9 @@
             <w:tcW w:w="1908" w:type="dxa"/>
           </w:tcPr>
           <w:p>
-            <w:proofErr w:type="spellStart"/>
             <w:r>
               <w:t>areaofloc</w:t>
             </w:r>
-            <w:proofErr w:type="spellEnd"/>
           </w:p>
         </w:tc>
         <w:tc>
@@ -542,31 +460,7 @@
           </w:tcPr>
           <w:p>
             <w:r>
-              <w:t xml:space="preserve">Area address of restaurant </w:t>
-            </w:r>
-            <w:proofErr w:type="spellStart"/>
-            <w:r>
-              <w:t>i.e</w:t>
-            </w:r>
-            <w:proofErr w:type="spellEnd"/>
-            <w:r>
-              <w:t xml:space="preserve"> </w:t>
-            </w:r>
-            <w:proofErr w:type="spellStart"/>
-            <w:r>
-              <w:t>gulshan</w:t>
-            </w:r>
-            <w:proofErr w:type="spellEnd"/>
-            <w:r>
-              <w:t xml:space="preserve"> 14, </w:t>
-            </w:r>
-            <w:proofErr w:type="spellStart"/>
-            <w:r>
-              <w:t>pechs</w:t>
-            </w:r>
-            <w:proofErr w:type="spellEnd"/>
-            <w:r>
-              <w:t xml:space="preserve">, sadder </w:t>
+              <w:t xml:space="preserve">Area address of restaurant i.e gulshan 14, pechs, sadder </w:t>
             </w:r>
           </w:p>
         </w:tc>
@@ -657,11 +551,9 @@
             <w:tcW w:w="1908" w:type="dxa"/>
           </w:tcPr>
           <w:p>
-            <w:proofErr w:type="spellStart"/>
             <w:r>
               <w:t>R_id</w:t>
             </w:r>
-            <w:proofErr w:type="spellEnd"/>
           </w:p>
         </w:tc>
         <w:tc>
@@ -691,11 +583,9 @@
             <w:tcW w:w="1908" w:type="dxa"/>
           </w:tcPr>
           <w:p>
-            <w:proofErr w:type="spellStart"/>
             <w:r>
               <w:t>R_name</w:t>
             </w:r>
-            <w:proofErr w:type="spellEnd"/>
           </w:p>
         </w:tc>
         <w:tc>
@@ -704,15 +594,7 @@
           </w:tcPr>
           <w:p>
             <w:r>
-              <w:t>String(</w:t>
-            </w:r>
-            <w:proofErr w:type="spellStart"/>
-            <w:r>
-              <w:t>varchar</w:t>
-            </w:r>
-            <w:proofErr w:type="spellEnd"/>
-            <w:r>
-              <w:t>)</w:t>
+              <w:t>String(varchar)</w:t>
             </w:r>
           </w:p>
         </w:tc>
@@ -733,11 +615,9 @@
             <w:tcW w:w="1908" w:type="dxa"/>
           </w:tcPr>
           <w:p>
-            <w:proofErr w:type="spellStart"/>
             <w:r>
               <w:t>R_address</w:t>
             </w:r>
-            <w:proofErr w:type="spellEnd"/>
           </w:p>
         </w:tc>
         <w:tc>
@@ -746,15 +626,7 @@
           </w:tcPr>
           <w:p>
             <w:r>
-              <w:t>String(</w:t>
-            </w:r>
-            <w:proofErr w:type="spellStart"/>
-            <w:r>
-              <w:t>varchar</w:t>
-            </w:r>
-            <w:proofErr w:type="spellEnd"/>
-            <w:r>
-              <w:t>)</w:t>
+              <w:t>String(varchar)</w:t>
             </w:r>
           </w:p>
         </w:tc>
@@ -775,11 +647,9 @@
             <w:tcW w:w="1908" w:type="dxa"/>
           </w:tcPr>
           <w:p>
-            <w:proofErr w:type="spellStart"/>
             <w:r>
               <w:t>R_phone_number</w:t>
             </w:r>
-            <w:proofErr w:type="spellEnd"/>
           </w:p>
         </w:tc>
         <w:tc>
@@ -788,15 +658,7 @@
           </w:tcPr>
           <w:p>
             <w:r>
-              <w:t>String(</w:t>
-            </w:r>
-            <w:proofErr w:type="spellStart"/>
-            <w:r>
-              <w:t>varchar</w:t>
-            </w:r>
-            <w:proofErr w:type="spellEnd"/>
-            <w:r>
-              <w:t>)</w:t>
+              <w:t>String(varchar)</w:t>
             </w:r>
           </w:p>
         </w:tc>
@@ -919,11 +781,9 @@
             <w:tcW w:w="1908" w:type="dxa"/>
           </w:tcPr>
           <w:p>
-            <w:proofErr w:type="spellStart"/>
             <w:r>
               <w:t>resid</w:t>
             </w:r>
-            <w:proofErr w:type="spellEnd"/>
           </w:p>
         </w:tc>
         <w:tc>
@@ -942,15 +802,7 @@
           </w:tcPr>
           <w:p>
             <w:r>
-              <w:t xml:space="preserve">Id of restaurant which you received from the restaurant search </w:t>
-            </w:r>
-            <w:proofErr w:type="spellStart"/>
-            <w:r>
-              <w:t>i.e</w:t>
-            </w:r>
-            <w:proofErr w:type="spellEnd"/>
-            <w:r>
-              <w:t xml:space="preserve"> 1</w:t>
+              <w:t>Id of restaurant which you received from the restaurant search i.e 1</w:t>
             </w:r>
           </w:p>
         </w:tc>
@@ -1035,11 +887,9 @@
             <w:tcW w:w="2415" w:type="dxa"/>
           </w:tcPr>
           <w:p>
-            <w:proofErr w:type="spellStart"/>
             <w:r>
               <w:t>R_name</w:t>
             </w:r>
-            <w:proofErr w:type="spellEnd"/>
           </w:p>
         </w:tc>
         <w:tc>
@@ -1048,15 +898,7 @@
           </w:tcPr>
           <w:p>
             <w:r>
-              <w:t>String(</w:t>
-            </w:r>
-            <w:proofErr w:type="spellStart"/>
-            <w:r>
-              <w:t>varchar</w:t>
-            </w:r>
-            <w:proofErr w:type="spellEnd"/>
-            <w:r>
-              <w:t>)</w:t>
+              <w:t>String(varchar)</w:t>
             </w:r>
           </w:p>
         </w:tc>
@@ -1077,14 +919,12 @@
             <w:tcW w:w="2415" w:type="dxa"/>
           </w:tcPr>
           <w:p>
-            <w:proofErr w:type="spellStart"/>
             <w:r>
               <w:t>R_</w:t>
             </w:r>
             <w:r>
               <w:t>type_of_res</w:t>
             </w:r>
-            <w:proofErr w:type="spellEnd"/>
           </w:p>
         </w:tc>
         <w:tc>
@@ -1093,15 +933,7 @@
           </w:tcPr>
           <w:p>
             <w:r>
-              <w:t>String(</w:t>
-            </w:r>
-            <w:proofErr w:type="spellStart"/>
-            <w:r>
-              <w:t>varchar</w:t>
-            </w:r>
-            <w:proofErr w:type="spellEnd"/>
-            <w:r>
-              <w:t>)</w:t>
+              <w:t>String(varchar)</w:t>
             </w:r>
           </w:p>
         </w:tc>
@@ -1111,15 +943,7 @@
           </w:tcPr>
           <w:p>
             <w:r>
-              <w:t xml:space="preserve">Type of restaurant i.e. </w:t>
-            </w:r>
-            <w:proofErr w:type="spellStart"/>
-            <w:r>
-              <w:t>fastfood</w:t>
-            </w:r>
-            <w:proofErr w:type="spellEnd"/>
-            <w:r>
-              <w:t>, fish</w:t>
+              <w:t>Type of restaurant i.e. fastfood, fish</w:t>
             </w:r>
           </w:p>
         </w:tc>
@@ -1130,14 +954,12 @@
             <w:tcW w:w="2415" w:type="dxa"/>
           </w:tcPr>
           <w:p>
-            <w:proofErr w:type="spellStart"/>
             <w:r>
               <w:t>R_</w:t>
             </w:r>
             <w:r>
               <w:t>days_open_per_week</w:t>
             </w:r>
-            <w:proofErr w:type="spellEnd"/>
           </w:p>
         </w:tc>
         <w:tc>
@@ -1167,14 +989,12 @@
             <w:tcW w:w="2415" w:type="dxa"/>
           </w:tcPr>
           <w:p>
-            <w:proofErr w:type="spellStart"/>
             <w:r>
               <w:t>R_</w:t>
             </w:r>
             <w:r>
               <w:t>rating</w:t>
             </w:r>
-            <w:proofErr w:type="spellEnd"/>
           </w:p>
         </w:tc>
         <w:tc>
@@ -1204,11 +1024,9 @@
             <w:tcW w:w="2415" w:type="dxa"/>
           </w:tcPr>
           <w:p>
-            <w:proofErr w:type="spellStart"/>
             <w:r>
               <w:t>R_menu_iploaded</w:t>
             </w:r>
-            <w:proofErr w:type="spellEnd"/>
           </w:p>
         </w:tc>
         <w:tc>
@@ -1238,11 +1056,9 @@
             <w:tcW w:w="2415" w:type="dxa"/>
           </w:tcPr>
           <w:p>
-            <w:proofErr w:type="spellStart"/>
             <w:r>
               <w:t>R_has_special_offer</w:t>
             </w:r>
-            <w:proofErr w:type="spellEnd"/>
           </w:p>
         </w:tc>
         <w:tc>
@@ -1261,21 +1077,8 @@
           </w:tcPr>
           <w:p>
             <w:r>
-              <w:t xml:space="preserve">True/false whether restaurant currently has special offer </w:t>
-            </w:r>
-            <w:proofErr w:type="spellStart"/>
-            <w:r>
-              <w:t>i.e</w:t>
-            </w:r>
-            <w:proofErr w:type="spellEnd"/>
-            <w:r>
-              <w:t xml:space="preserve"> Ramadan offer </w:t>
-            </w:r>
-            <w:proofErr w:type="spellStart"/>
-            <w:r>
-              <w:t>etc</w:t>
-            </w:r>
-            <w:proofErr w:type="spellEnd"/>
+              <w:t>True/false whether restaurant currently has special offer i.e Ramadan offer etc</w:t>
+            </w:r>
           </w:p>
         </w:tc>
       </w:tr>
@@ -1285,11 +1088,9 @@
             <w:tcW w:w="2415" w:type="dxa"/>
           </w:tcPr>
           <w:p>
-            <w:proofErr w:type="spellStart"/>
             <w:r>
               <w:t>R_address</w:t>
             </w:r>
-            <w:proofErr w:type="spellEnd"/>
           </w:p>
         </w:tc>
         <w:tc>
@@ -1298,15 +1099,7 @@
           </w:tcPr>
           <w:p>
             <w:r>
-              <w:t>String(</w:t>
-            </w:r>
-            <w:proofErr w:type="spellStart"/>
-            <w:r>
-              <w:t>varchar</w:t>
-            </w:r>
-            <w:proofErr w:type="spellEnd"/>
-            <w:r>
-              <w:t>)</w:t>
+              <w:t>String(varchar)</w:t>
             </w:r>
           </w:p>
         </w:tc>
@@ -1327,11 +1120,9 @@
             <w:tcW w:w="2415" w:type="dxa"/>
           </w:tcPr>
           <w:p>
-            <w:proofErr w:type="spellStart"/>
             <w:r>
               <w:t>R_area_address</w:t>
             </w:r>
-            <w:proofErr w:type="spellEnd"/>
           </w:p>
         </w:tc>
         <w:tc>
@@ -1340,15 +1131,7 @@
           </w:tcPr>
           <w:p>
             <w:r>
-              <w:t>String(</w:t>
-            </w:r>
-            <w:proofErr w:type="spellStart"/>
-            <w:r>
-              <w:t>varchar</w:t>
-            </w:r>
-            <w:proofErr w:type="spellEnd"/>
-            <w:r>
-              <w:t>)</w:t>
+              <w:t>String(varchar)</w:t>
             </w:r>
           </w:p>
         </w:tc>
@@ -1358,23 +1141,7 @@
           </w:tcPr>
           <w:p>
             <w:r>
-              <w:t xml:space="preserve">Area location of the restaurant </w:t>
-            </w:r>
-            <w:proofErr w:type="spellStart"/>
-            <w:r>
-              <w:t>i.e</w:t>
-            </w:r>
-            <w:proofErr w:type="spellEnd"/>
-            <w:r>
-              <w:t xml:space="preserve"> </w:t>
-            </w:r>
-            <w:proofErr w:type="spellStart"/>
-            <w:r>
-              <w:t>gulsha</w:t>
-            </w:r>
-            <w:proofErr w:type="spellEnd"/>
-            <w:r>
-              <w:t xml:space="preserve"> 14</w:t>
+              <w:t>Area location of the restaurant i.e gulsha 14</w:t>
             </w:r>
           </w:p>
         </w:tc>
@@ -1385,11 +1152,9 @@
             <w:tcW w:w="2415" w:type="dxa"/>
           </w:tcPr>
           <w:p>
-            <w:proofErr w:type="spellStart"/>
             <w:r>
               <w:t>R_email</w:t>
             </w:r>
-            <w:proofErr w:type="spellEnd"/>
           </w:p>
         </w:tc>
         <w:tc>
@@ -1398,15 +1163,7 @@
           </w:tcPr>
           <w:p>
             <w:r>
-              <w:t>String(</w:t>
-            </w:r>
-            <w:proofErr w:type="spellStart"/>
-            <w:r>
-              <w:t>varchar</w:t>
-            </w:r>
-            <w:proofErr w:type="spellEnd"/>
-            <w:r>
-              <w:t>)</w:t>
+              <w:t>String(varchar)</w:t>
             </w:r>
           </w:p>
         </w:tc>
@@ -1427,11 +1184,9 @@
             <w:tcW w:w="2415" w:type="dxa"/>
           </w:tcPr>
           <w:p>
-            <w:proofErr w:type="spellStart"/>
             <w:r>
               <w:t>R_facebook_page_link</w:t>
             </w:r>
-            <w:proofErr w:type="spellEnd"/>
           </w:p>
         </w:tc>
         <w:tc>
@@ -1440,15 +1195,7 @@
           </w:tcPr>
           <w:p>
             <w:r>
-              <w:t>String(</w:t>
-            </w:r>
-            <w:proofErr w:type="spellStart"/>
-            <w:r>
-              <w:t>varchar</w:t>
-            </w:r>
-            <w:proofErr w:type="spellEnd"/>
-            <w:r>
-              <w:t>)</w:t>
+              <w:t>String(varchar)</w:t>
             </w:r>
           </w:p>
         </w:tc>
@@ -1469,11 +1216,9 @@
             <w:tcW w:w="2415" w:type="dxa"/>
           </w:tcPr>
           <w:p>
-            <w:proofErr w:type="spellStart"/>
             <w:r>
               <w:t>R_website</w:t>
             </w:r>
-            <w:proofErr w:type="spellEnd"/>
           </w:p>
         </w:tc>
         <w:tc>
@@ -1482,15 +1227,7 @@
           </w:tcPr>
           <w:p>
             <w:r>
-              <w:t>String(</w:t>
-            </w:r>
-            <w:proofErr w:type="spellStart"/>
-            <w:r>
-              <w:t>varchar</w:t>
-            </w:r>
-            <w:proofErr w:type="spellEnd"/>
-            <w:r>
-              <w:t>)</w:t>
+              <w:t>String(varchar)</w:t>
             </w:r>
           </w:p>
         </w:tc>
@@ -1511,11 +1248,9 @@
             <w:tcW w:w="2415" w:type="dxa"/>
           </w:tcPr>
           <w:p>
-            <w:proofErr w:type="spellStart"/>
             <w:r>
               <w:t>R_phone_number</w:t>
             </w:r>
-            <w:proofErr w:type="spellEnd"/>
           </w:p>
         </w:tc>
         <w:tc>
@@ -1524,15 +1259,7 @@
           </w:tcPr>
           <w:p>
             <w:r>
-              <w:t>String(</w:t>
-            </w:r>
-            <w:proofErr w:type="spellStart"/>
-            <w:r>
-              <w:t>varchar</w:t>
-            </w:r>
-            <w:proofErr w:type="spellEnd"/>
-            <w:r>
-              <w:t>)</w:t>
+              <w:t>String(varchar)</w:t>
             </w:r>
           </w:p>
         </w:tc>
@@ -1548,10 +1275,496 @@
         </w:tc>
       </w:tr>
     </w:tbl>
+    <w:p/>
     <w:p>
-      <w:bookmarkStart w:id="0" w:name="_GoBack"/>
-      <w:bookmarkEnd w:id="0"/>
+      <w:pPr>
+        <w:pStyle w:val="ListParagraph"/>
+        <w:numPr>
+          <w:ilvl w:val="0"/>
+          <w:numId w:val="1"/>
+        </w:numPr>
+      </w:pPr>
+      <w:r>
+        <w:t>Set booking details of a user</w:t>
+      </w:r>
     </w:p>
+    <w:p>
+      <w:hyperlink r:id="rId10" w:history="1">
+        <w:r>
+          <w:rPr>
+            <w:rStyle w:val="Hyperlink"/>
+          </w:rPr>
+          <w:t>http://localhost:8080/restaurantreserve/setrestaurantbooking/set?fullname=bilal&amp;phonenumber=03224567890&amp;email=bilal@gmail.com&amp;comment=&amp;date=2017-08-20&amp;time=20:00:00&amp;partysize=10&amp;restaurantid=1&amp;restaurantname=mehmood fastfood</w:t>
+        </w:r>
+      </w:hyperlink>
+    </w:p>
+    <w:tbl>
+      <w:tblPr>
+        <w:tblStyle w:val="TableGrid"/>
+        <w:tblW w:w="0" w:type="auto"/>
+        <w:tblLook w:val="04A0" w:firstRow="1" w:lastRow="0" w:firstColumn="1" w:lastColumn="0" w:noHBand="0" w:noVBand="1"/>
+      </w:tblPr>
+      <w:tblGrid>
+        <w:gridCol w:w="2570"/>
+        <w:gridCol w:w="2309"/>
+        <w:gridCol w:w="4697"/>
+      </w:tblGrid>
+      <w:tr>
+        <w:tc>
+          <w:tcPr>
+            <w:tcW w:w="2570" w:type="dxa"/>
+          </w:tcPr>
+          <w:p>
+            <w:pPr>
+              <w:rPr>
+                <w:b/>
+              </w:rPr>
+            </w:pPr>
+            <w:r>
+              <w:rPr>
+                <w:b/>
+              </w:rPr>
+              <w:t>Column name</w:t>
+            </w:r>
+          </w:p>
+        </w:tc>
+        <w:tc>
+          <w:tcPr>
+            <w:tcW w:w="2309" w:type="dxa"/>
+          </w:tcPr>
+          <w:p>
+            <w:pPr>
+              <w:rPr>
+                <w:b/>
+              </w:rPr>
+            </w:pPr>
+            <w:r>
+              <w:rPr>
+                <w:b/>
+              </w:rPr>
+              <w:t>Data type</w:t>
+            </w:r>
+          </w:p>
+        </w:tc>
+        <w:tc>
+          <w:tcPr>
+            <w:tcW w:w="4697" w:type="dxa"/>
+          </w:tcPr>
+          <w:p>
+            <w:pPr>
+              <w:rPr>
+                <w:b/>
+              </w:rPr>
+            </w:pPr>
+            <w:r>
+              <w:rPr>
+                <w:b/>
+              </w:rPr>
+              <w:t>Description</w:t>
+            </w:r>
+          </w:p>
+        </w:tc>
+      </w:tr>
+      <w:tr>
+        <w:tc>
+          <w:tcPr>
+            <w:tcW w:w="2570" w:type="dxa"/>
+          </w:tcPr>
+          <w:p>
+            <w:r>
+              <w:t>U_full_name</w:t>
+            </w:r>
+          </w:p>
+        </w:tc>
+        <w:tc>
+          <w:tcPr>
+            <w:tcW w:w="2309" w:type="dxa"/>
+          </w:tcPr>
+          <w:p>
+            <w:r>
+              <w:t>String(varchar)</w:t>
+            </w:r>
+          </w:p>
+        </w:tc>
+        <w:tc>
+          <w:tcPr>
+            <w:tcW w:w="4697" w:type="dxa"/>
+          </w:tcPr>
+          <w:p>
+            <w:r>
+              <w:t>Full name of the booking user</w:t>
+            </w:r>
+          </w:p>
+        </w:tc>
+      </w:tr>
+      <w:tr>
+        <w:tc>
+          <w:tcPr>
+            <w:tcW w:w="2570" w:type="dxa"/>
+          </w:tcPr>
+          <w:p>
+            <w:r>
+              <w:t>U_phone_number</w:t>
+            </w:r>
+          </w:p>
+        </w:tc>
+        <w:tc>
+          <w:tcPr>
+            <w:tcW w:w="2309" w:type="dxa"/>
+          </w:tcPr>
+          <w:p>
+            <w:r>
+              <w:t>String(varchar)</w:t>
+            </w:r>
+          </w:p>
+        </w:tc>
+        <w:tc>
+          <w:tcPr>
+            <w:tcW w:w="4697" w:type="dxa"/>
+          </w:tcPr>
+          <w:p>
+            <w:r>
+              <w:t>Booking user primary phone number</w:t>
+            </w:r>
+          </w:p>
+        </w:tc>
+      </w:tr>
+      <w:tr>
+        <w:tc>
+          <w:tcPr>
+            <w:tcW w:w="2570" w:type="dxa"/>
+          </w:tcPr>
+          <w:p>
+            <w:r>
+              <w:t>U_email</w:t>
+            </w:r>
+          </w:p>
+        </w:tc>
+        <w:tc>
+          <w:tcPr>
+            <w:tcW w:w="2309" w:type="dxa"/>
+          </w:tcPr>
+          <w:p>
+            <w:r>
+              <w:t>String(varchar)</w:t>
+            </w:r>
+          </w:p>
+        </w:tc>
+        <w:tc>
+          <w:tcPr>
+            <w:tcW w:w="4697" w:type="dxa"/>
+          </w:tcPr>
+          <w:p>
+            <w:r>
+              <w:t>Booking user email (optional)</w:t>
+            </w:r>
+          </w:p>
+        </w:tc>
+      </w:tr>
+      <w:tr>
+        <w:tc>
+          <w:tcPr>
+            <w:tcW w:w="2570" w:type="dxa"/>
+          </w:tcPr>
+          <w:p>
+            <w:r>
+              <w:t>U_comment</w:t>
+            </w:r>
+          </w:p>
+        </w:tc>
+        <w:tc>
+          <w:tcPr>
+            <w:tcW w:w="2309" w:type="dxa"/>
+          </w:tcPr>
+          <w:p>
+            <w:r>
+              <w:t>tinytext</w:t>
+            </w:r>
+          </w:p>
+        </w:tc>
+        <w:tc>
+          <w:tcPr>
+            <w:tcW w:w="4697" w:type="dxa"/>
+          </w:tcPr>
+          <w:p>
+            <w:r>
+              <w:t>Booking user comment (optional)</w:t>
+            </w:r>
+          </w:p>
+        </w:tc>
+      </w:tr>
+      <w:tr>
+        <w:tc>
+          <w:tcPr>
+            <w:tcW w:w="2570" w:type="dxa"/>
+          </w:tcPr>
+          <w:p>
+            <w:r>
+              <w:t>B_date</w:t>
+            </w:r>
+          </w:p>
+        </w:tc>
+        <w:tc>
+          <w:tcPr>
+            <w:tcW w:w="2309" w:type="dxa"/>
+          </w:tcPr>
+          <w:p>
+            <w:r>
+              <w:t>date</w:t>
+            </w:r>
+          </w:p>
+        </w:tc>
+        <w:tc>
+          <w:tcPr>
+            <w:tcW w:w="4697" w:type="dxa"/>
+          </w:tcPr>
+          <w:p>
+            <w:r>
+              <w:t>Booking date in ‘YYYY-MM-DD’</w:t>
+            </w:r>
+          </w:p>
+        </w:tc>
+      </w:tr>
+      <w:tr>
+        <w:tc>
+          <w:tcPr>
+            <w:tcW w:w="2570" w:type="dxa"/>
+          </w:tcPr>
+          <w:p>
+            <w:r>
+              <w:t>B_time</w:t>
+            </w:r>
+          </w:p>
+        </w:tc>
+        <w:tc>
+          <w:tcPr>
+            <w:tcW w:w="2309" w:type="dxa"/>
+          </w:tcPr>
+          <w:p>
+            <w:r>
+              <w:t>time</w:t>
+            </w:r>
+          </w:p>
+        </w:tc>
+        <w:tc>
+          <w:tcPr>
+            <w:tcW w:w="4697" w:type="dxa"/>
+          </w:tcPr>
+          <w:p>
+            <w:r>
+              <w:t>Booking time in ‘HH:MM:SS’</w:t>
+            </w:r>
+          </w:p>
+        </w:tc>
+      </w:tr>
+      <w:tr>
+        <w:tc>
+          <w:tcPr>
+            <w:tcW w:w="2570" w:type="dxa"/>
+          </w:tcPr>
+          <w:p>
+            <w:r>
+              <w:t>B_party_size</w:t>
+            </w:r>
+          </w:p>
+        </w:tc>
+        <w:tc>
+          <w:tcPr>
+            <w:tcW w:w="2309" w:type="dxa"/>
+          </w:tcPr>
+          <w:p>
+            <w:r>
+              <w:t>INT</w:t>
+            </w:r>
+          </w:p>
+        </w:tc>
+        <w:tc>
+          <w:tcPr>
+            <w:tcW w:w="4697" w:type="dxa"/>
+          </w:tcPr>
+          <w:p>
+            <w:r>
+              <w:t>Reservation tables of booking i.e. 4</w:t>
+            </w:r>
+          </w:p>
+        </w:tc>
+      </w:tr>
+      <w:tr>
+        <w:tc>
+          <w:tcPr>
+            <w:tcW w:w="2570" w:type="dxa"/>
+          </w:tcPr>
+          <w:p>
+            <w:r>
+              <w:t>Restaurant_info_r_id1</w:t>
+            </w:r>
+          </w:p>
+        </w:tc>
+        <w:tc>
+          <w:tcPr>
+            <w:tcW w:w="2309" w:type="dxa"/>
+          </w:tcPr>
+          <w:p>
+            <w:r>
+              <w:t>INT</w:t>
+            </w:r>
+          </w:p>
+        </w:tc>
+        <w:tc>
+          <w:tcPr>
+            <w:tcW w:w="4697" w:type="dxa"/>
+          </w:tcPr>
+          <w:p>
+            <w:r>
+              <w:t>Restaurant id which is fetched from restaurant search list (for linking booked restaurant)</w:t>
+            </w:r>
+          </w:p>
+          <w:p/>
+        </w:tc>
+      </w:tr>
+      <w:tr>
+        <w:tc>
+          <w:tcPr>
+            <w:tcW w:w="2570" w:type="dxa"/>
+          </w:tcPr>
+          <w:p>
+            <w:r>
+              <w:lastRenderedPageBreak/>
+              <w:t>Restaurant_info_r_name1</w:t>
+            </w:r>
+          </w:p>
+        </w:tc>
+        <w:tc>
+          <w:tcPr>
+            <w:tcW w:w="2309" w:type="dxa"/>
+          </w:tcPr>
+          <w:p>
+            <w:r>
+              <w:t>String(varchar)</w:t>
+            </w:r>
+          </w:p>
+        </w:tc>
+        <w:tc>
+          <w:tcPr>
+            <w:tcW w:w="4697" w:type="dxa"/>
+          </w:tcPr>
+          <w:p>
+            <w:r>
+              <w:t>Restaurant name which is fetched from restaurant search list (for linking booked restaurant)</w:t>
+            </w:r>
+          </w:p>
+        </w:tc>
+      </w:tr>
+    </w:tbl>
+    <w:p/>
+    <w:p>
+      <w:r>
+        <w:t>Get parameters</w:t>
+      </w:r>
+    </w:p>
+    <w:tbl>
+      <w:tblPr>
+        <w:tblStyle w:val="TableGrid"/>
+        <w:tblW w:w="0" w:type="auto"/>
+        <w:tblLook w:val="04A0" w:firstRow="1" w:lastRow="0" w:firstColumn="1" w:lastColumn="0" w:noHBand="0" w:noVBand="1"/>
+      </w:tblPr>
+      <w:tblGrid>
+        <w:gridCol w:w="2570"/>
+        <w:gridCol w:w="2309"/>
+        <w:gridCol w:w="4697"/>
+      </w:tblGrid>
+      <w:tr>
+        <w:tc>
+          <w:tcPr>
+            <w:tcW w:w="2570" w:type="dxa"/>
+          </w:tcPr>
+          <w:p>
+            <w:pPr>
+              <w:rPr>
+                <w:b/>
+              </w:rPr>
+            </w:pPr>
+            <w:r>
+              <w:rPr>
+                <w:b/>
+              </w:rPr>
+              <w:t>Column name</w:t>
+            </w:r>
+          </w:p>
+        </w:tc>
+        <w:tc>
+          <w:tcPr>
+            <w:tcW w:w="2309" w:type="dxa"/>
+          </w:tcPr>
+          <w:p>
+            <w:pPr>
+              <w:rPr>
+                <w:b/>
+              </w:rPr>
+            </w:pPr>
+            <w:r>
+              <w:rPr>
+                <w:b/>
+              </w:rPr>
+              <w:t>Data type</w:t>
+            </w:r>
+          </w:p>
+        </w:tc>
+        <w:tc>
+          <w:tcPr>
+            <w:tcW w:w="4697" w:type="dxa"/>
+          </w:tcPr>
+          <w:p>
+            <w:pPr>
+              <w:rPr>
+                <w:b/>
+              </w:rPr>
+            </w:pPr>
+            <w:r>
+              <w:rPr>
+                <w:b/>
+              </w:rPr>
+              <w:t>Description</w:t>
+            </w:r>
+          </w:p>
+        </w:tc>
+      </w:tr>
+      <w:tr>
+        <w:tc>
+          <w:tcPr>
+            <w:tcW w:w="2570" w:type="dxa"/>
+          </w:tcPr>
+          <w:p>
+            <w:r>
+              <w:t>B_no</w:t>
+            </w:r>
+          </w:p>
+        </w:tc>
+        <w:tc>
+          <w:tcPr>
+            <w:tcW w:w="2309" w:type="dxa"/>
+          </w:tcPr>
+          <w:p>
+            <w:r>
+              <w:t>INT</w:t>
+            </w:r>
+          </w:p>
+        </w:tc>
+        <w:tc>
+          <w:tcPr>
+            <w:tcW w:w="4697" w:type="dxa"/>
+          </w:tcPr>
+          <w:p>
+            <w:r>
+              <w:t>Booking number as a reference for user</w:t>
+            </w:r>
+            <w:bookmarkStart w:id="0" w:name="_GoBack"/>
+            <w:bookmarkEnd w:id="0"/>
+          </w:p>
+        </w:tc>
+      </w:tr>
+    </w:tbl>
+    <w:p/>
     <w:sectPr>
       <w:pgSz w:w="12240" w:h="15840"/>
       <w:pgMar w:top="1440" w:right="1440" w:bottom="1440" w:left="1440" w:header="720" w:footer="720" w:gutter="0"/>

</xml_diff>